<commit_message>
Dodałem scenariusz do jednego pliku tekstowego oraz poprawiłem wygląd tekstu.
</commit_message>
<xml_diff>
--- a/Opis projektu i scenariusz.docx
+++ b/Opis projektu i scenariusz.docx
@@ -150,15 +150,100 @@
           <w:szCs w:val="28"/>
         </w:rPr>
       </w:pPr>
-      <w:r>
+    </w:p>
+    <w:p>
+      <w:pPr>
+        <w:jc w:val="center"/>
         <w:rPr>
           <w:b/>
           <w:sz w:val="28"/>
           <w:szCs w:val="28"/>
         </w:rPr>
+      </w:pPr>
+    </w:p>
+    <w:p>
+      <w:pPr>
+        <w:jc w:val="center"/>
+        <w:rPr>
+          <w:b/>
+          <w:sz w:val="28"/>
+          <w:szCs w:val="28"/>
+        </w:rPr>
+      </w:pPr>
+    </w:p>
+    <w:p>
+      <w:pPr>
+        <w:jc w:val="center"/>
+        <w:rPr>
+          <w:b/>
+          <w:sz w:val="28"/>
+          <w:szCs w:val="28"/>
+        </w:rPr>
+      </w:pPr>
+    </w:p>
+    <w:p>
+      <w:pPr>
+        <w:jc w:val="center"/>
+        <w:rPr>
+          <w:b/>
+          <w:sz w:val="28"/>
+          <w:szCs w:val="28"/>
+        </w:rPr>
+      </w:pPr>
+    </w:p>
+    <w:p>
+      <w:pPr>
+        <w:jc w:val="center"/>
+        <w:rPr>
+          <w:b/>
+          <w:sz w:val="28"/>
+          <w:szCs w:val="28"/>
+        </w:rPr>
+      </w:pPr>
+    </w:p>
+    <w:p>
+      <w:pPr>
+        <w:jc w:val="center"/>
+        <w:rPr>
+          <w:b/>
+          <w:sz w:val="28"/>
+          <w:szCs w:val="28"/>
+        </w:rPr>
+      </w:pPr>
+    </w:p>
+    <w:p>
+      <w:pPr>
+        <w:jc w:val="center"/>
+        <w:rPr>
+          <w:b/>
+          <w:sz w:val="28"/>
+          <w:szCs w:val="28"/>
+        </w:rPr>
+      </w:pPr>
+    </w:p>
+    <w:p>
+      <w:pPr>
+        <w:jc w:val="center"/>
+        <w:rPr>
+          <w:b/>
+          <w:sz w:val="28"/>
+          <w:szCs w:val="28"/>
+          <w:u w:val="single"/>
+        </w:rPr>
+      </w:pPr>
+      <w:bookmarkStart w:id="0" w:name="_GoBack"/>
+      <w:r>
+        <w:rPr>
+          <w:b/>
+          <w:sz w:val="28"/>
+          <w:szCs w:val="28"/>
+          <w:u w:val="single"/>
+        </w:rPr>
+        <w:lastRenderedPageBreak/>
         <w:t>Scenariusz</w:t>
       </w:r>
     </w:p>
+    <w:bookmarkEnd w:id="0"/>
     <w:p>
       <w:pPr>
         <w:rPr>
@@ -310,7 +395,6 @@
         </w:numPr>
       </w:pPr>
       <w:r>
-        <w:lastRenderedPageBreak/>
         <w:t>Użytkownik klika „Zaloguj się”.</w:t>
       </w:r>
     </w:p>
@@ -660,6 +744,7 @@
         </w:numPr>
       </w:pPr>
       <w:r>
+        <w:lastRenderedPageBreak/>
         <w:t>Użytkownik klika „Porównaj komponenty”.</w:t>
       </w:r>
     </w:p>
@@ -781,10 +866,7 @@
         <w:t>Użytkownik zostaje wylogowany.</w:t>
       </w:r>
     </w:p>
-    <w:p>
-      <w:bookmarkStart w:id="0" w:name="_GoBack"/>
-      <w:bookmarkEnd w:id="0"/>
-    </w:p>
+    <w:p/>
     <w:p/>
     <w:p/>
     <w:sectPr>

</xml_diff>